<commit_message>
SafetyMager, CRC 8 and DoorControlApp SSDs are finished
</commit_message>
<xml_diff>
--- a/V-Cycle Process/3.0 Design/SDD_DoorLockingApp_ReviewCheckList.docx
+++ b/V-Cycle Process/3.0 Design/SDD_DoorLockingApp_ReviewCheckList.docx
@@ -1,22 +1,19 @@
 
 <file path=word/document.xml><?xml version="1.0" encoding="utf-8"?>
-<w:document xmlns:wpc="http://schemas.microsoft.com/office/word/2010/wordprocessingCanvas" xmlns:cx="http://schemas.microsoft.com/office/drawing/2014/chartex" xmlns:mc="http://schemas.openxmlformats.org/markup-compatibility/2006" xmlns:o="urn:schemas-microsoft-com:office:office" xmlns:r="http://schemas.openxmlformats.org/officeDocument/2006/relationships" xmlns:m="http://schemas.openxmlformats.org/officeDocument/2006/math" xmlns:v="urn:schemas-microsoft-com:vml" xmlns:wp14="http://schemas.microsoft.com/office/word/2010/wordprocessingDrawing" xmlns:wp="http://schemas.openxmlformats.org/drawingml/2006/wordprocessingDrawing" xmlns:w10="urn:schemas-microsoft-com:office:word" xmlns:w="http://schemas.openxmlformats.org/wordprocessingml/2006/main" xmlns:w14="http://schemas.microsoft.com/office/word/2010/wordml" xmlns:w15="http://schemas.microsoft.com/office/word/2012/wordml" xmlns:w16se="http://schemas.microsoft.com/office/word/2015/wordml/symex" xmlns:wpg="http://schemas.microsoft.com/office/word/2010/wordprocessingGroup" xmlns:wpi="http://schemas.microsoft.com/office/word/2010/wordprocessingInk" xmlns:wne="http://schemas.microsoft.com/office/word/2006/wordml" xmlns:wps="http://schemas.microsoft.com/office/word/2010/wordprocessingShape" mc:Ignorable="w14 w15 w16se wp14">
+<w:document xmlns:wpc="http://schemas.microsoft.com/office/word/2010/wordprocessingCanvas" xmlns:cx="http://schemas.microsoft.com/office/drawing/2014/chartex" xmlns:cx1="http://schemas.microsoft.com/office/drawing/2015/9/8/chartex" xmlns:cx2="http://schemas.microsoft.com/office/drawing/2015/10/21/chartex" xmlns:cx3="http://schemas.microsoft.com/office/drawing/2016/5/9/chartex" xmlns:cx4="http://schemas.microsoft.com/office/drawing/2016/5/10/chartex" xmlns:cx5="http://schemas.microsoft.com/office/drawing/2016/5/11/chartex" xmlns:cx6="http://schemas.microsoft.com/office/drawing/2016/5/12/chartex" xmlns:cx7="http://schemas.microsoft.com/office/drawing/2016/5/13/chartex" xmlns:cx8="http://schemas.microsoft.com/office/drawing/2016/5/14/chartex" xmlns:mc="http://schemas.openxmlformats.org/markup-compatibility/2006" xmlns:aink="http://schemas.microsoft.com/office/drawing/2016/ink" xmlns:am3d="http://schemas.microsoft.com/office/drawing/2017/model3d" xmlns:o="urn:schemas-microsoft-com:office:office" xmlns:r="http://schemas.openxmlformats.org/officeDocument/2006/relationships" xmlns:m="http://schemas.openxmlformats.org/officeDocument/2006/math" xmlns:v="urn:schemas-microsoft-com:vml" xmlns:wp14="http://schemas.microsoft.com/office/word/2010/wordprocessingDrawing" xmlns:wp="http://schemas.openxmlformats.org/drawingml/2006/wordprocessingDrawing" xmlns:w10="urn:schemas-microsoft-com:office:word" xmlns:w="http://schemas.openxmlformats.org/wordprocessingml/2006/main" xmlns:w14="http://schemas.microsoft.com/office/word/2010/wordml" xmlns:w15="http://schemas.microsoft.com/office/word/2012/wordml" xmlns:w16cex="http://schemas.microsoft.com/office/word/2018/wordml/cex" xmlns:w16cid="http://schemas.microsoft.com/office/word/2016/wordml/cid" xmlns:w16="http://schemas.microsoft.com/office/word/2018/wordml" xmlns:w16se="http://schemas.microsoft.com/office/word/2015/wordml/symex" xmlns:wpg="http://schemas.microsoft.com/office/word/2010/wordprocessingGroup" xmlns:wpi="http://schemas.microsoft.com/office/word/2010/wordprocessingInk" xmlns:wne="http://schemas.microsoft.com/office/word/2006/wordml" xmlns:wps="http://schemas.microsoft.com/office/word/2010/wordprocessingShape" mc:Ignorable="w14 w15 w16se w16cid w16 w16cex wp14">
   <w:body>
     <w:p>
       <w:pPr>
-        <w:pStyle w:val="Heading1"/>
+        <w:pStyle w:val="Ttulo1"/>
       </w:pPr>
       <w:r>
         <w:t>SDD Review Document</w:t>
       </w:r>
     </w:p>
-    <w:p>
-      <w:bookmarkStart w:id="0" w:name="_GoBack"/>
-      <w:bookmarkEnd w:id="0"/>
-    </w:p>
+    <w:p/>
     <w:p>
       <w:pPr>
-        <w:pStyle w:val="Heading2"/>
+        <w:pStyle w:val="Ttulo2"/>
       </w:pPr>
       <w:r>
         <w:t>Summary</w:t>
@@ -24,7 +21,7 @@
     </w:p>
     <w:tbl>
       <w:tblPr>
-        <w:tblStyle w:val="TableGrid"/>
+        <w:tblStyle w:val="Tablaconcuadrcula"/>
         <w:tblW w:w="0" w:type="auto"/>
         <w:tblLook w:val="04A0" w:firstRow="1" w:lastRow="0" w:firstColumn="1" w:lastColumn="0" w:noHBand="0" w:noVBand="1"/>
       </w:tblPr>
@@ -490,7 +487,7 @@
     </w:p>
     <w:p>
       <w:pPr>
-        <w:pStyle w:val="Heading2"/>
+        <w:pStyle w:val="Ttulo2"/>
       </w:pPr>
       <w:r>
         <w:lastRenderedPageBreak/>
@@ -725,7 +722,11 @@
             <w:tcW w:w="2551" w:type="dxa"/>
             <w:shd w:val="clear" w:color="auto" w:fill="auto"/>
           </w:tcPr>
-          <w:p/>
+          <w:p>
+            <w:r>
+              <w:t>Marco – 2-Feb-21</w:t>
+            </w:r>
+          </w:p>
         </w:tc>
       </w:tr>
       <w:tr>
@@ -1055,7 +1056,7 @@
     </w:p>
     <w:p>
       <w:pPr>
-        <w:pStyle w:val="Heading2"/>
+        <w:pStyle w:val="Ttulo2"/>
       </w:pPr>
       <w:r>
         <w:lastRenderedPageBreak/>
@@ -1064,7 +1065,7 @@
     </w:p>
     <w:tbl>
       <w:tblPr>
-        <w:tblStyle w:val="TableGrid"/>
+        <w:tblStyle w:val="Tablaconcuadrcula"/>
         <w:tblW w:w="13599" w:type="dxa"/>
         <w:tblLayout w:type="fixed"/>
         <w:tblLook w:val="04A0" w:firstRow="1" w:lastRow="0" w:firstColumn="1" w:lastColumn="0" w:noHBand="0" w:noVBand="1"/>
@@ -1720,7 +1721,6 @@
           </w:tcPr>
           <w:p>
             <w:r>
-              <w:lastRenderedPageBreak/>
               <w:t>11</w:t>
             </w:r>
           </w:p>
@@ -1856,7 +1856,7 @@
 </file>
 
 <file path=word/numbering.xml><?xml version="1.0" encoding="utf-8"?>
-<w:numbering xmlns:wpc="http://schemas.microsoft.com/office/word/2010/wordprocessingCanvas" xmlns:cx="http://schemas.microsoft.com/office/drawing/2014/chartex" xmlns:mc="http://schemas.openxmlformats.org/markup-compatibility/2006" xmlns:o="urn:schemas-microsoft-com:office:office" xmlns:r="http://schemas.openxmlformats.org/officeDocument/2006/relationships" xmlns:m="http://schemas.openxmlformats.org/officeDocument/2006/math" xmlns:v="urn:schemas-microsoft-com:vml" xmlns:wp14="http://schemas.microsoft.com/office/word/2010/wordprocessingDrawing" xmlns:wp="http://schemas.openxmlformats.org/drawingml/2006/wordprocessingDrawing" xmlns:w10="urn:schemas-microsoft-com:office:word" xmlns:w="http://schemas.openxmlformats.org/wordprocessingml/2006/main" xmlns:w14="http://schemas.microsoft.com/office/word/2010/wordml" xmlns:w15="http://schemas.microsoft.com/office/word/2012/wordml" xmlns:w16se="http://schemas.microsoft.com/office/word/2015/wordml/symex" xmlns:wpg="http://schemas.microsoft.com/office/word/2010/wordprocessingGroup" xmlns:wpi="http://schemas.microsoft.com/office/word/2010/wordprocessingInk" xmlns:wne="http://schemas.microsoft.com/office/word/2006/wordml" xmlns:wps="http://schemas.microsoft.com/office/word/2010/wordprocessingShape" mc:Ignorable="w14 w15 w16se wp14">
+<w:numbering xmlns:wpc="http://schemas.microsoft.com/office/word/2010/wordprocessingCanvas" xmlns:cx="http://schemas.microsoft.com/office/drawing/2014/chartex" xmlns:cx1="http://schemas.microsoft.com/office/drawing/2015/9/8/chartex" xmlns:cx2="http://schemas.microsoft.com/office/drawing/2015/10/21/chartex" xmlns:cx3="http://schemas.microsoft.com/office/drawing/2016/5/9/chartex" xmlns:cx4="http://schemas.microsoft.com/office/drawing/2016/5/10/chartex" xmlns:cx5="http://schemas.microsoft.com/office/drawing/2016/5/11/chartex" xmlns:cx6="http://schemas.microsoft.com/office/drawing/2016/5/12/chartex" xmlns:cx7="http://schemas.microsoft.com/office/drawing/2016/5/13/chartex" xmlns:cx8="http://schemas.microsoft.com/office/drawing/2016/5/14/chartex" xmlns:mc="http://schemas.openxmlformats.org/markup-compatibility/2006" xmlns:aink="http://schemas.microsoft.com/office/drawing/2016/ink" xmlns:am3d="http://schemas.microsoft.com/office/drawing/2017/model3d" xmlns:o="urn:schemas-microsoft-com:office:office" xmlns:r="http://schemas.openxmlformats.org/officeDocument/2006/relationships" xmlns:m="http://schemas.openxmlformats.org/officeDocument/2006/math" xmlns:v="urn:schemas-microsoft-com:vml" xmlns:wp14="http://schemas.microsoft.com/office/word/2010/wordprocessingDrawing" xmlns:wp="http://schemas.openxmlformats.org/drawingml/2006/wordprocessingDrawing" xmlns:w10="urn:schemas-microsoft-com:office:word" xmlns:w="http://schemas.openxmlformats.org/wordprocessingml/2006/main" xmlns:w14="http://schemas.microsoft.com/office/word/2010/wordml" xmlns:w15="http://schemas.microsoft.com/office/word/2012/wordml" xmlns:w16cex="http://schemas.microsoft.com/office/word/2018/wordml/cex" xmlns:w16cid="http://schemas.microsoft.com/office/word/2016/wordml/cid" xmlns:w16="http://schemas.microsoft.com/office/word/2018/wordml" xmlns:w16se="http://schemas.microsoft.com/office/word/2015/wordml/symex" xmlns:wpg="http://schemas.microsoft.com/office/word/2010/wordprocessingGroup" xmlns:wpi="http://schemas.microsoft.com/office/word/2010/wordprocessingInk" xmlns:wne="http://schemas.microsoft.com/office/word/2006/wordml" xmlns:wps="http://schemas.microsoft.com/office/word/2010/wordprocessingShape" mc:Ignorable="w14 w15 w16se w16cid w16 w16cex wp14">
   <w:abstractNum w:abstractNumId="0" w15:restartNumberingAfterBreak="0">
     <w:nsid w:val="0CE42CAC"/>
     <w:multiLevelType w:val="multilevel"/>
@@ -2013,7 +2013,7 @@
 </file>
 
 <file path=word/styles.xml><?xml version="1.0" encoding="utf-8"?>
-<w:styles xmlns:mc="http://schemas.openxmlformats.org/markup-compatibility/2006" xmlns:r="http://schemas.openxmlformats.org/officeDocument/2006/relationships" xmlns:w="http://schemas.openxmlformats.org/wordprocessingml/2006/main" xmlns:w14="http://schemas.microsoft.com/office/word/2010/wordml" xmlns:w15="http://schemas.microsoft.com/office/word/2012/wordml" xmlns:w16se="http://schemas.microsoft.com/office/word/2015/wordml/symex" mc:Ignorable="w14 w15 w16se">
+<w:styles xmlns:mc="http://schemas.openxmlformats.org/markup-compatibility/2006" xmlns:r="http://schemas.openxmlformats.org/officeDocument/2006/relationships" xmlns:w="http://schemas.openxmlformats.org/wordprocessingml/2006/main" xmlns:w14="http://schemas.microsoft.com/office/word/2010/wordml" xmlns:w15="http://schemas.microsoft.com/office/word/2012/wordml" xmlns:w16cex="http://schemas.microsoft.com/office/word/2018/wordml/cex" xmlns:w16cid="http://schemas.microsoft.com/office/word/2016/wordml/cid" xmlns:w16="http://schemas.microsoft.com/office/word/2018/wordml" xmlns:w16se="http://schemas.microsoft.com/office/word/2015/wordml/symex" mc:Ignorable="w14 w15 w16se w16cid w16 w16cex">
   <w:docDefaults>
     <w:rPrDefault>
       <w:rPr>
@@ -2029,7 +2029,7 @@
       </w:pPr>
     </w:pPrDefault>
   </w:docDefaults>
-  <w:latentStyles w:defLockedState="0" w:defUIPriority="99" w:defSemiHidden="0" w:defUnhideWhenUsed="0" w:defQFormat="0" w:count="371">
+  <w:latentStyles w:defLockedState="0" w:defUIPriority="99" w:defSemiHidden="0" w:defUnhideWhenUsed="0" w:defQFormat="0" w:count="376">
     <w:lsdException w:name="Normal" w:uiPriority="0" w:qFormat="1"/>
     <w:lsdException w:name="heading 1" w:uiPriority="9" w:qFormat="1"/>
     <w:lsdException w:name="heading 2" w:semiHidden="1" w:uiPriority="9" w:unhideWhenUsed="1" w:qFormat="1"/>
@@ -2135,7 +2135,6 @@
     <w:lsdException w:name="HTML Sample" w:semiHidden="1" w:unhideWhenUsed="1"/>
     <w:lsdException w:name="HTML Typewriter" w:semiHidden="1" w:unhideWhenUsed="1"/>
     <w:lsdException w:name="HTML Variable" w:semiHidden="1" w:unhideWhenUsed="1"/>
-    <w:lsdException w:name="Normal Table" w:semiHidden="1" w:unhideWhenUsed="1"/>
     <w:lsdException w:name="annotation subject" w:semiHidden="1" w:unhideWhenUsed="1"/>
     <w:lsdException w:name="No List" w:semiHidden="1" w:unhideWhenUsed="1"/>
     <w:lsdException w:name="Outline List 1" w:semiHidden="1" w:unhideWhenUsed="1"/>
@@ -2178,11 +2177,8 @@
     <w:lsdException w:name="Table Contemporary" w:semiHidden="1" w:unhideWhenUsed="1"/>
     <w:lsdException w:name="Table Elegant" w:semiHidden="1" w:unhideWhenUsed="1"/>
     <w:lsdException w:name="Table Professional" w:semiHidden="1" w:unhideWhenUsed="1"/>
-    <w:lsdException w:name="Table Subtle 1" w:semiHidden="1" w:unhideWhenUsed="1"/>
     <w:lsdException w:name="Table Subtle 2" w:semiHidden="1" w:unhideWhenUsed="1"/>
     <w:lsdException w:name="Table Web 1" w:semiHidden="1" w:unhideWhenUsed="1"/>
-    <w:lsdException w:name="Table Web 2" w:semiHidden="1" w:unhideWhenUsed="1"/>
-    <w:lsdException w:name="Table Web 3" w:semiHidden="1" w:unhideWhenUsed="1"/>
     <w:lsdException w:name="Balloon Text" w:semiHidden="1" w:unhideWhenUsed="1"/>
     <w:lsdException w:name="Table Grid" w:uiPriority="39"/>
     <w:lsdException w:name="Table Theme" w:semiHidden="1" w:unhideWhenUsed="1"/>
@@ -2401,16 +2397,21 @@
     <w:lsdException w:name="List Table 5 Dark Accent 6" w:uiPriority="50"/>
     <w:lsdException w:name="List Table 6 Colorful Accent 6" w:uiPriority="51"/>
     <w:lsdException w:name="List Table 7 Colorful Accent 6" w:uiPriority="52"/>
+    <w:lsdException w:name="Mention" w:semiHidden="1" w:unhideWhenUsed="1"/>
+    <w:lsdException w:name="Smart Hyperlink" w:semiHidden="1" w:unhideWhenUsed="1"/>
+    <w:lsdException w:name="Hashtag" w:semiHidden="1" w:unhideWhenUsed="1"/>
+    <w:lsdException w:name="Unresolved Mention" w:semiHidden="1" w:unhideWhenUsed="1"/>
+    <w:lsdException w:name="Smart Link" w:semiHidden="1" w:unhideWhenUsed="1"/>
   </w:latentStyles>
   <w:style w:type="paragraph" w:default="1" w:styleId="Normal">
     <w:name w:val="Normal"/>
     <w:qFormat/>
   </w:style>
-  <w:style w:type="paragraph" w:styleId="Heading1">
+  <w:style w:type="paragraph" w:styleId="Ttulo1">
     <w:name w:val="heading 1"/>
     <w:basedOn w:val="Normal"/>
     <w:next w:val="Normal"/>
-    <w:link w:val="Heading1Char"/>
+    <w:link w:val="Ttulo1Car"/>
     <w:uiPriority w:val="9"/>
     <w:qFormat/>
     <w:rsid w:val="00FC2CB6"/>
@@ -2427,11 +2428,11 @@
       <w:szCs w:val="32"/>
     </w:rPr>
   </w:style>
-  <w:style w:type="paragraph" w:styleId="Heading2">
+  <w:style w:type="paragraph" w:styleId="Ttulo2">
     <w:name w:val="heading 2"/>
     <w:basedOn w:val="Normal"/>
     <w:next w:val="Normal"/>
-    <w:link w:val="Heading2Char"/>
+    <w:link w:val="Ttulo2Car"/>
     <w:uiPriority w:val="9"/>
     <w:unhideWhenUsed/>
     <w:qFormat/>
@@ -2449,12 +2450,13 @@
       <w:szCs w:val="26"/>
     </w:rPr>
   </w:style>
-  <w:style w:type="character" w:default="1" w:styleId="DefaultParagraphFont">
+  <w:style w:type="character" w:default="1" w:styleId="Fuentedeprrafopredeter">
     <w:name w:val="Default Paragraph Font"/>
     <w:uiPriority w:val="1"/>
+    <w:semiHidden/>
     <w:unhideWhenUsed/>
   </w:style>
-  <w:style w:type="table" w:default="1" w:styleId="TableNormal">
+  <w:style w:type="table" w:default="1" w:styleId="Tablanormal">
     <w:name w:val="Normal Table"/>
     <w:uiPriority w:val="99"/>
     <w:semiHidden/>
@@ -2469,16 +2471,16 @@
       </w:tblCellMar>
     </w:tblPr>
   </w:style>
-  <w:style w:type="numbering" w:default="1" w:styleId="NoList">
+  <w:style w:type="numbering" w:default="1" w:styleId="Sinlista">
     <w:name w:val="No List"/>
     <w:uiPriority w:val="99"/>
     <w:semiHidden/>
     <w:unhideWhenUsed/>
   </w:style>
-  <w:style w:type="paragraph" w:styleId="BalloonText">
+  <w:style w:type="paragraph" w:styleId="Textodeglobo">
     <w:name w:val="Balloon Text"/>
     <w:basedOn w:val="Normal"/>
-    <w:link w:val="BalloonTextChar"/>
+    <w:link w:val="TextodegloboCar"/>
     <w:uiPriority w:val="99"/>
     <w:semiHidden/>
     <w:unhideWhenUsed/>
@@ -2492,10 +2494,10 @@
       <w:szCs w:val="18"/>
     </w:rPr>
   </w:style>
-  <w:style w:type="character" w:customStyle="1" w:styleId="BalloonTextChar">
-    <w:name w:val="Balloon Text Char"/>
-    <w:basedOn w:val="DefaultParagraphFont"/>
-    <w:link w:val="BalloonText"/>
+  <w:style w:type="character" w:customStyle="1" w:styleId="TextodegloboCar">
+    <w:name w:val="Texto de globo Car"/>
+    <w:basedOn w:val="Fuentedeprrafopredeter"/>
+    <w:link w:val="Textodeglobo"/>
     <w:uiPriority w:val="99"/>
     <w:semiHidden/>
     <w:rsid w:val="0006008D"/>
@@ -2505,9 +2507,9 @@
       <w:szCs w:val="18"/>
     </w:rPr>
   </w:style>
-  <w:style w:type="table" w:styleId="TableGrid">
+  <w:style w:type="table" w:styleId="Tablaconcuadrcula">
     <w:name w:val="Table Grid"/>
-    <w:basedOn w:val="TableNormal"/>
+    <w:basedOn w:val="Tablanormal"/>
     <w:uiPriority w:val="39"/>
     <w:rsid w:val="0006008D"/>
     <w:pPr>
@@ -2540,10 +2542,10 @@
       <w:lang w:val="de-DE"/>
     </w:rPr>
   </w:style>
-  <w:style w:type="character" w:customStyle="1" w:styleId="Heading1Char">
-    <w:name w:val="Heading 1 Char"/>
-    <w:basedOn w:val="DefaultParagraphFont"/>
-    <w:link w:val="Heading1"/>
+  <w:style w:type="character" w:customStyle="1" w:styleId="Ttulo1Car">
+    <w:name w:val="Título 1 Car"/>
+    <w:basedOn w:val="Fuentedeprrafopredeter"/>
+    <w:link w:val="Ttulo1"/>
     <w:uiPriority w:val="9"/>
     <w:rsid w:val="00FC2CB6"/>
     <w:rPr>
@@ -2553,10 +2555,10 @@
       <w:szCs w:val="32"/>
     </w:rPr>
   </w:style>
-  <w:style w:type="character" w:customStyle="1" w:styleId="Heading2Char">
-    <w:name w:val="Heading 2 Char"/>
-    <w:basedOn w:val="DefaultParagraphFont"/>
-    <w:link w:val="Heading2"/>
+  <w:style w:type="character" w:customStyle="1" w:styleId="Ttulo2Car">
+    <w:name w:val="Título 2 Car"/>
+    <w:basedOn w:val="Fuentedeprrafopredeter"/>
+    <w:link w:val="Ttulo2"/>
     <w:uiPriority w:val="9"/>
     <w:rsid w:val="00FC2CB6"/>
     <w:rPr>
@@ -2831,21 +2833,6 @@
 </file>
 
 <file path=customXml/item1.xml><?xml version="1.0" encoding="utf-8"?>
-<p:properties xmlns:p="http://schemas.microsoft.com/office/2006/metadata/properties" xmlns:xsi="http://www.w3.org/2001/XMLSchema-instance" xmlns:pc="http://schemas.microsoft.com/office/infopath/2007/PartnerControls">
-  <documentManagement/>
-</p:properties>
-</file>
-
-<file path=customXml/item2.xml><?xml version="1.0" encoding="utf-8"?>
-<?mso-contentType ?>
-<FormTemplates xmlns="http://schemas.microsoft.com/sharepoint/v3/contenttype/forms">
-  <Display>DocumentLibraryForm</Display>
-  <Edit>DocumentLibraryForm</Edit>
-  <New>DocumentLibraryForm</New>
-</FormTemplates>
-</file>
-
-<file path=customXml/item3.xml><?xml version="1.0" encoding="utf-8"?>
 <ct:contentTypeSchema xmlns:ct="http://schemas.microsoft.com/office/2006/metadata/contentType" xmlns:ma="http://schemas.microsoft.com/office/2006/metadata/properties/metaAttributes" ct:_="" ma:_="" ma:contentTypeName="Document" ma:contentTypeID="0x010100B851CE0EE9FCAC4DA1FCF9EA7322EA7B" ma:contentTypeVersion="12" ma:contentTypeDescription="Create a new document." ma:contentTypeScope="" ma:versionID="01492b28d6347c8a93f008d7c6630b3a">
   <xsd:schema xmlns:xsd="http://www.w3.org/2001/XMLSchema" xmlns:xs="http://www.w3.org/2001/XMLSchema" xmlns:p="http://schemas.microsoft.com/office/2006/metadata/properties" xmlns:ns3="59ee736d-edcd-4633-852b-d83595a65129" xmlns:ns4="b0b3d8e4-93c1-4546-8d17-937f931f65ad" targetNamespace="http://schemas.microsoft.com/office/2006/metadata/properties" ma:root="true" ma:fieldsID="390ed1bf9a9e5cf1edef11fb92917ac7" ns3:_="" ns4:_="">
     <xsd:import namespace="59ee736d-edcd-4633-852b-d83595a65129"/>
@@ -3062,24 +3049,22 @@
 </ct:contentTypeSchema>
 </file>
 
-<file path=customXml/itemProps1.xml><?xml version="1.0" encoding="utf-8"?>
-<ds:datastoreItem xmlns:ds="http://schemas.openxmlformats.org/officeDocument/2006/customXml" ds:itemID="{AF34AAA8-523C-405C-854C-FD411D9CFB1C}">
-  <ds:schemaRefs>
-    <ds:schemaRef ds:uri="http://schemas.microsoft.com/office/2006/metadata/properties"/>
-    <ds:schemaRef ds:uri="http://schemas.microsoft.com/office/infopath/2007/PartnerControls"/>
-  </ds:schemaRefs>
-</ds:datastoreItem>
+<file path=customXml/item2.xml><?xml version="1.0" encoding="utf-8"?>
+<?mso-contentType ?>
+<FormTemplates xmlns="http://schemas.microsoft.com/sharepoint/v3/contenttype/forms">
+  <Display>DocumentLibraryForm</Display>
+  <Edit>DocumentLibraryForm</Edit>
+  <New>DocumentLibraryForm</New>
+</FormTemplates>
 </file>
 
-<file path=customXml/itemProps2.xml><?xml version="1.0" encoding="utf-8"?>
-<ds:datastoreItem xmlns:ds="http://schemas.openxmlformats.org/officeDocument/2006/customXml" ds:itemID="{F875734A-3646-4DA6-9BAB-BA7B49CB8D40}">
-  <ds:schemaRefs>
-    <ds:schemaRef ds:uri="http://schemas.microsoft.com/sharepoint/v3/contenttype/forms"/>
-  </ds:schemaRefs>
-</ds:datastoreItem>
+<file path=customXml/item3.xml><?xml version="1.0" encoding="utf-8"?>
+<p:properties xmlns:p="http://schemas.microsoft.com/office/2006/metadata/properties" xmlns:xsi="http://www.w3.org/2001/XMLSchema-instance" xmlns:pc="http://schemas.microsoft.com/office/infopath/2007/PartnerControls">
+  <documentManagement/>
+</p:properties>
 </file>
 
-<file path=customXml/itemProps3.xml><?xml version="1.0" encoding="utf-8"?>
+<file path=customXml/itemProps1.xml><?xml version="1.0" encoding="utf-8"?>
 <ds:datastoreItem xmlns:ds="http://schemas.openxmlformats.org/officeDocument/2006/customXml" ds:itemID="{163BA67F-83B4-4A22-BC40-4EE23B396398}">
   <ds:schemaRefs>
     <ds:schemaRef ds:uri="http://schemas.microsoft.com/office/2006/metadata/contentType"/>
@@ -3096,4 +3081,21 @@
     <ds:schemaRef ds:uri="http://schemas.microsoft.com/internal/obd"/>
   </ds:schemaRefs>
 </ds:datastoreItem>
+</file>
+
+<file path=customXml/itemProps2.xml><?xml version="1.0" encoding="utf-8"?>
+<ds:datastoreItem xmlns:ds="http://schemas.openxmlformats.org/officeDocument/2006/customXml" ds:itemID="{F875734A-3646-4DA6-9BAB-BA7B49CB8D40}">
+  <ds:schemaRefs>
+    <ds:schemaRef ds:uri="http://schemas.microsoft.com/sharepoint/v3/contenttype/forms"/>
+  </ds:schemaRefs>
+</ds:datastoreItem>
+</file>
+
+<file path=customXml/itemProps3.xml><?xml version="1.0" encoding="utf-8"?>
+<ds:datastoreItem xmlns:ds="http://schemas.openxmlformats.org/officeDocument/2006/customXml" ds:itemID="{AF34AAA8-523C-405C-854C-FD411D9CFB1C}">
+  <ds:schemaRefs>
+    <ds:schemaRef ds:uri="http://schemas.microsoft.com/office/2006/metadata/properties"/>
+    <ds:schemaRef ds:uri="http://schemas.microsoft.com/office/infopath/2007/PartnerControls"/>
+  </ds:schemaRefs>
+</ds:datastoreItem>
 </file>
</xml_diff>